<commit_message>
update manual book, buat buku pengembangan aplikasi monografi simkel
</commit_message>
<xml_diff>
--- a/manual book.docx
+++ b/manual book.docx
@@ -5,8 +5,10 @@
     <w:sdt>
       <w:sdtPr>
         <w:rPr>
-          <w:sz w:val="24"/>
-          <w:szCs w:val="24"/>
+          <w:rFonts w:eastAsiaTheme="minorHAnsi"/>
+          <w:sz w:val="24"/>
+          <w:szCs w:val="24"/>
+          <w:lang w:val="id-ID"/>
         </w:rPr>
         <w:id w:val="-391586073"/>
         <w:docPartObj>
@@ -14,12 +16,7 @@
           <w:docPartUnique/>
         </w:docPartObj>
       </w:sdtPr>
-      <w:sdtEndPr>
-        <w:rPr>
-          <w:rFonts w:eastAsiaTheme="minorHAnsi"/>
-          <w:lang w:val="id-ID"/>
-        </w:rPr>
-      </w:sdtEndPr>
+      <w:sdtEndPr/>
       <w:sdtContent>
         <w:p>
           <w:pPr>
@@ -49,7 +46,7 @@
             <mc:AlternateContent>
               <mc:Choice Requires="wps">
                 <w:drawing>
-                  <wp:anchor distT="0" distB="0" distL="114300" distR="114300" simplePos="0" relativeHeight="251661312" behindDoc="0" locked="0" layoutInCell="1" allowOverlap="1" wp14:anchorId="5B167B55" wp14:editId="08863F94">
+                  <wp:anchor distT="0" distB="0" distL="114300" distR="114300" simplePos="0" relativeHeight="251661312" behindDoc="0" locked="0" layoutInCell="1" allowOverlap="1" wp14:anchorId="034BC82B" wp14:editId="0D4AD92A">
                     <wp:simplePos x="0" y="0"/>
                     <wp:positionH relativeFrom="page">
                       <wp:align>center</wp:align>
@@ -107,7 +104,7 @@
                                   </w:rPr>
                                   <w:alias w:val="Title"/>
                                   <w:tag w:val=""/>
-                                  <w:id w:val="797192764"/>
+                                  <w:id w:val="-170104238"/>
                                   <w:dataBinding w:prefixMappings="xmlns:ns0='http://purl.org/dc/elements/1.1/' xmlns:ns1='http://schemas.openxmlformats.org/package/2006/metadata/core-properties' " w:xpath="/ns1:coreProperties[1]/ns0:title[1]" w:storeItemID="{6C3C8BC8-F283-45AE-878A-BAB7291924A1}"/>
                                   <w:text/>
                                 </w:sdtPr>
@@ -163,10 +160,11 @@
                                     </w:rPr>
                                     <w:alias w:val="Subtitle"/>
                                     <w:tag w:val=""/>
-                                    <w:id w:val="2021743002"/>
+                                    <w:id w:val="911436521"/>
                                     <w:dataBinding w:prefixMappings="xmlns:ns0='http://purl.org/dc/elements/1.1/' xmlns:ns1='http://schemas.openxmlformats.org/package/2006/metadata/core-properties' " w:xpath="/ns1:coreProperties[1]/ns0:subject[1]" w:storeItemID="{6C3C8BC8-F283-45AE-878A-BAB7291924A1}"/>
                                     <w:text/>
                                   </w:sdtPr>
+                                  <w:sdtEndPr/>
                                   <w:sdtContent>
                                     <w:r>
                                       <w:rPr>
@@ -311,7 +309,7 @@
             <mc:AlternateContent>
               <mc:Choice Requires="wpg">
                 <w:drawing>
-                  <wp:anchor distT="0" distB="0" distL="114300" distR="114300" simplePos="0" relativeHeight="251660288" behindDoc="1" locked="0" layoutInCell="1" allowOverlap="1" wp14:anchorId="2141C01F" wp14:editId="7274374E">
+                  <wp:anchor distT="0" distB="0" distL="114300" distR="114300" simplePos="0" relativeHeight="251660288" behindDoc="1" locked="0" layoutInCell="1" allowOverlap="1" wp14:anchorId="0B79D4F0" wp14:editId="5BEAB9E4">
                     <wp:simplePos x="0" y="0"/>
                     <mc:AlternateContent>
                       <mc:Choice Requires="wp14">
@@ -846,7 +844,7 @@
             <mc:AlternateContent>
               <mc:Choice Requires="wps">
                 <w:drawing>
-                  <wp:anchor distT="0" distB="0" distL="114300" distR="114300" simplePos="0" relativeHeight="251659264" behindDoc="0" locked="0" layoutInCell="1" allowOverlap="1" wp14:anchorId="6F7AA791" wp14:editId="4F7B45CF">
+                  <wp:anchor distT="0" distB="0" distL="114300" distR="114300" simplePos="0" relativeHeight="251659264" behindDoc="0" locked="0" layoutInCell="1" allowOverlap="1" wp14:anchorId="56EA520C" wp14:editId="765A70B8">
                     <wp:simplePos x="0" y="0"/>
                     <wp:positionH relativeFrom="page">
                       <wp:align>center</wp:align>
@@ -912,10 +910,11 @@
                                     </w:rPr>
                                     <w:alias w:val="School"/>
                                     <w:tag w:val="School"/>
-                                    <w:id w:val="1850680582"/>
+                                    <w:id w:val="-1274082973"/>
                                     <w:dataBinding w:prefixMappings="xmlns:ns0='http://schemas.openxmlformats.org/officeDocument/2006/extended-properties' " w:xpath="/ns0:Properties[1]/ns0:Company[1]" w:storeItemID="{6668398D-A668-4E3E-A5EB-62B293D839F1}"/>
                                     <w:text/>
                                   </w:sdtPr>
+                                  <w:sdtEndPr/>
                                   <w:sdtContent>
                                     <w:r>
                                       <w:rPr>
@@ -938,10 +937,11 @@
                                   </w:rPr>
                                   <w:alias w:val="Course"/>
                                   <w:tag w:val="Course"/>
-                                  <w:id w:val="1717703537"/>
+                                  <w:id w:val="1979337652"/>
                                   <w:dataBinding w:prefixMappings="xmlns:ns0='http://purl.org/dc/elements/1.1/' xmlns:ns1='http://schemas.openxmlformats.org/package/2006/metadata/core-properties' " w:xpath="/ns1:coreProperties[1]/ns1:category[1]" w:storeItemID="{6C3C8BC8-F283-45AE-878A-BAB7291924A1}"/>
                                   <w:text/>
                                 </w:sdtPr>
+                                <w:sdtEndPr/>
                                 <w:sdtContent>
                                   <w:p>
                                     <w:pPr>
@@ -1145,23 +1145,7 @@
               <w:sz w:val="24"/>
               <w:szCs w:val="24"/>
             </w:rPr>
-            <w:t>Buka browser (</w:t>
-          </w:r>
-          <w:r>
-            <w:rPr>
-              <w:rFonts w:cs="Arial"/>
-              <w:sz w:val="24"/>
-              <w:szCs w:val="24"/>
-            </w:rPr>
-            <w:t xml:space="preserve">Disarankan menggunakan </w:t>
-          </w:r>
-          <w:r>
-            <w:rPr>
-              <w:rFonts w:cs="Arial"/>
-              <w:sz w:val="24"/>
-              <w:szCs w:val="24"/>
-            </w:rPr>
-            <w:t>Google Chrome)</w:t>
+            <w:t>Buka browser (Disarankan menggunakan Google Chrome)</w:t>
           </w:r>
         </w:p>
         <w:p>
@@ -1229,7 +1213,7 @@
               <w:lang w:eastAsia="id-ID"/>
             </w:rPr>
             <w:drawing>
-              <wp:inline distT="0" distB="0" distL="0" distR="0" wp14:anchorId="4731F1D6" wp14:editId="62177E33">
+              <wp:inline distT="0" distB="0" distL="0" distR="0" wp14:anchorId="06A3454C" wp14:editId="40A6313A">
                 <wp:extent cx="4162425" cy="561975"/>
                 <wp:effectExtent l="0" t="0" r="9525" b="9525"/>
                 <wp:docPr id="1" name="Picture 1"/>
@@ -1268,30 +1252,6 @@
         <w:p>
           <w:pPr>
             <w:pStyle w:val="ListParagraph"/>
-            <w:spacing w:after="0" w:line="360" w:lineRule="auto"/>
-            <w:ind w:left="644"/>
-            <w:rPr>
-              <w:rFonts w:cs="Arial"/>
-              <w:b/>
-              <w:color w:val="FF0000"/>
-              <w:sz w:val="24"/>
-              <w:szCs w:val="24"/>
-            </w:rPr>
-          </w:pPr>
-          <w:r>
-            <w:rPr>
-              <w:rFonts w:cs="Arial"/>
-              <w:b/>
-              <w:color w:val="FF0000"/>
-              <w:sz w:val="24"/>
-              <w:szCs w:val="24"/>
-            </w:rPr>
-            <w:t>Address bar</w:t>
-          </w:r>
-        </w:p>
-        <w:p>
-          <w:pPr>
-            <w:pStyle w:val="ListParagraph"/>
             <w:numPr>
               <w:ilvl w:val="0"/>
               <w:numId w:val="2"/>
@@ -1309,7 +1269,15 @@
               <w:sz w:val="24"/>
               <w:szCs w:val="24"/>
             </w:rPr>
-            <w:t xml:space="preserve">Klik tombol </w:t>
+            <w:t>K</w:t>
+          </w:r>
+          <w:r>
+            <w:rPr>
+              <w:rFonts w:cs="Arial"/>
+              <w:sz w:val="24"/>
+              <w:szCs w:val="24"/>
+            </w:rPr>
+            <w:t xml:space="preserve">lik tombol </w:t>
           </w:r>
           <w:r>
             <w:rPr>
@@ -1402,15 +1370,13 @@
           <w:r>
             <w:rPr>
               <w:noProof/>
-              <w:sz w:val="24"/>
-              <w:szCs w:val="24"/>
               <w:lang w:eastAsia="id-ID"/>
             </w:rPr>
             <w:drawing>
-              <wp:inline distT="0" distB="0" distL="0" distR="0" wp14:anchorId="3A51541A" wp14:editId="5D1440A9">
-                <wp:extent cx="2815141" cy="2511972"/>
-                <wp:effectExtent l="0" t="0" r="4445" b="3175"/>
-                <wp:docPr id="3" name="Picture 3"/>
+              <wp:inline distT="0" distB="0" distL="0" distR="0" wp14:anchorId="42BB55E3" wp14:editId="27DABACF">
+                <wp:extent cx="2914650" cy="2381250"/>
+                <wp:effectExtent l="0" t="0" r="0" b="0"/>
+                <wp:docPr id="2" name="Picture 2"/>
                 <wp:cNvGraphicFramePr>
                   <a:graphicFrameLocks xmlns:a="http://schemas.openxmlformats.org/drawingml/2006/main" noChangeAspect="1"/>
                 </wp:cNvGraphicFramePr>
@@ -1430,7 +1396,7 @@
                       <pic:spPr>
                         <a:xfrm>
                           <a:off x="0" y="0"/>
-                          <a:ext cx="2816288" cy="2512995"/>
+                          <a:ext cx="2914650" cy="2381250"/>
                         </a:xfrm>
                         <a:prstGeom prst="rect">
                           <a:avLst/>
@@ -1602,6 +1568,98 @@
               <w:szCs w:val="24"/>
             </w:rPr>
           </w:pPr>
+          <w:r>
+            <w:rPr>
+              <w:rFonts w:cs="Arial"/>
+              <w:sz w:val="24"/>
+              <w:szCs w:val="24"/>
+            </w:rPr>
+            <w:t>Setelah berhasil login, maka pengguna akan masuk pada halaman utama simkel sebagai berikut:</w:t>
+          </w:r>
+        </w:p>
+        <w:p>
+          <w:pPr>
+            <w:pStyle w:val="ListParagraph"/>
+            <w:spacing w:after="0" w:line="360" w:lineRule="auto"/>
+            <w:ind w:left="284"/>
+            <w:rPr>
+              <w:rFonts w:cs="Arial"/>
+              <w:color w:val="FF0000"/>
+              <w:sz w:val="24"/>
+              <w:szCs w:val="24"/>
+            </w:rPr>
+          </w:pPr>
+          <w:r>
+            <w:rPr>
+              <w:rFonts w:cs="Arial"/>
+              <w:color w:val="FF0000"/>
+              <w:sz w:val="24"/>
+              <w:szCs w:val="24"/>
+            </w:rPr>
+            <w:t>Halaman utama Simkel</w:t>
+          </w:r>
+        </w:p>
+        <w:p>
+          <w:pPr>
+            <w:pStyle w:val="ListParagraph"/>
+            <w:spacing w:after="0" w:line="360" w:lineRule="auto"/>
+            <w:ind w:left="284"/>
+            <w:rPr>
+              <w:rFonts w:cs="Arial"/>
+              <w:sz w:val="24"/>
+              <w:szCs w:val="24"/>
+            </w:rPr>
+          </w:pPr>
+          <w:r>
+            <w:rPr>
+              <w:rFonts w:cs="Arial"/>
+              <w:sz w:val="24"/>
+              <w:szCs w:val="24"/>
+            </w:rPr>
+            <w:t xml:space="preserve">Untuk mengakses halaman monografi, pilih menu modul </w:t>
+          </w:r>
+          <w:r>
+            <w:rPr>
+              <w:rFonts w:cs="Arial"/>
+              <w:b/>
+              <w:sz w:val="24"/>
+              <w:szCs w:val="24"/>
+            </w:rPr>
+            <w:t>Monografi</w:t>
+          </w:r>
+          <w:r>
+            <w:rPr>
+              <w:rFonts w:cs="Arial"/>
+              <w:sz w:val="24"/>
+              <w:szCs w:val="24"/>
+            </w:rPr>
+            <w:t>.</w:t>
+          </w:r>
+        </w:p>
+        <w:p>
+          <w:pPr>
+            <w:pStyle w:val="ListParagraph"/>
+            <w:spacing w:after="0" w:line="360" w:lineRule="auto"/>
+            <w:ind w:left="284"/>
+            <w:rPr>
+              <w:rFonts w:cs="Arial"/>
+              <w:color w:val="FF0000"/>
+              <w:sz w:val="24"/>
+              <w:szCs w:val="24"/>
+            </w:rPr>
+          </w:pPr>
+          <w:r>
+            <w:rPr>
+              <w:rFonts w:cs="Arial"/>
+              <w:color w:val="FF0000"/>
+              <w:sz w:val="24"/>
+              <w:szCs w:val="24"/>
+            </w:rPr>
+            <w:lastRenderedPageBreak/>
+            <w:t>Gambar modul monografi.</w:t>
+          </w:r>
+          <w:bookmarkStart w:id="0" w:name="_GoBack"/>
+          <w:bookmarkEnd w:id="0"/>
         </w:p>
         <w:p>
           <w:pPr>
@@ -1673,7 +1731,6 @@
           <w:szCs w:val="24"/>
           <w:lang w:eastAsia="id-ID"/>
         </w:rPr>
-        <w:lastRenderedPageBreak/>
         <w:drawing>
           <wp:inline distT="0" distB="0" distL="0" distR="0" wp14:anchorId="6028ADE3" wp14:editId="7D0E7194">
             <wp:extent cx="4533077" cy="3048000"/>
@@ -1875,6 +1932,7 @@
           <w:sz w:val="24"/>
           <w:szCs w:val="24"/>
         </w:rPr>
+        <w:lastRenderedPageBreak/>
         <w:t xml:space="preserve">Untuk mengubah data kelurahan, pengguna dapat mengklik tombol </w:t>
       </w:r>
       <w:r>
@@ -1942,7 +2000,6 @@
           <w:noProof/>
           <w:lang w:eastAsia="id-ID"/>
         </w:rPr>
-        <w:lastRenderedPageBreak/>
         <w:drawing>
           <wp:inline distT="0" distB="0" distL="0" distR="0" wp14:anchorId="5BF69614" wp14:editId="32899AA2">
             <wp:extent cx="3815256" cy="3809023"/>
@@ -2198,6 +2255,7 @@
           <w:sz w:val="24"/>
           <w:szCs w:val="24"/>
         </w:rPr>
+        <w:lastRenderedPageBreak/>
         <w:t>Tambah data monografi</w:t>
       </w:r>
     </w:p>
@@ -2295,7 +2353,6 @@
           <w:sz w:val="24"/>
           <w:szCs w:val="24"/>
         </w:rPr>
-        <w:lastRenderedPageBreak/>
         <w:t>Data umum : Isian data-data umum kelurahan</w:t>
       </w:r>
       <w:r>
@@ -2430,6 +2487,7 @@
           <w:noProof/>
           <w:lang w:eastAsia="id-ID"/>
         </w:rPr>
+        <w:lastRenderedPageBreak/>
         <w:drawing>
           <wp:inline distT="0" distB="0" distL="0" distR="0" wp14:anchorId="78B2C5F8" wp14:editId="28E5E58F">
             <wp:extent cx="3813150" cy="3268302"/>
@@ -3541,35 +3599,7 @@
           <w:sz w:val="24"/>
           <w:szCs w:val="24"/>
         </w:rPr>
-        <w:t xml:space="preserve">Papan monografi mencetak </w:t>
-      </w:r>
-      <w:r>
-        <w:rPr>
-          <w:sz w:val="24"/>
-          <w:szCs w:val="24"/>
-        </w:rPr>
-        <w:t>rekap</w:t>
-      </w:r>
-      <w:r>
-        <w:rPr>
-          <w:sz w:val="24"/>
-          <w:szCs w:val="24"/>
-        </w:rPr>
-        <w:t xml:space="preserve"> data yang telah dimasukan pada data monografi per bulan yang dipilih. Klik tombol cetak </w:t>
-      </w:r>
-      <w:r>
-        <w:rPr>
-          <w:sz w:val="24"/>
-          <w:szCs w:val="24"/>
-        </w:rPr>
-        <w:t>buku</w:t>
-      </w:r>
-      <w:r>
-        <w:rPr>
-          <w:sz w:val="24"/>
-          <w:szCs w:val="24"/>
-        </w:rPr>
-        <w:t xml:space="preserve"> </w:t>
+        <w:t xml:space="preserve">Papan monografi mencetak rekap data yang telah dimasukan pada data monografi per bulan yang dipilih. Klik tombol cetak buku </w:t>
       </w:r>
       <w:r>
         <w:rPr>
@@ -3632,14 +3662,7 @@
           <w:sz w:val="24"/>
           <w:szCs w:val="24"/>
         </w:rPr>
-        <w:t xml:space="preserve"> dalam bentuk .rtf</w:t>
-      </w:r>
-      <w:r>
-        <w:rPr>
-          <w:sz w:val="24"/>
-          <w:szCs w:val="24"/>
-        </w:rPr>
-        <w:t>.</w:t>
+        <w:t xml:space="preserve"> dalam bentuk .rtf.</w:t>
       </w:r>
     </w:p>
     <w:p>
@@ -4055,14 +4078,7 @@
           <w:sz w:val="24"/>
           <w:szCs w:val="24"/>
         </w:rPr>
-        <w:t>Ubah</w:t>
-      </w:r>
-      <w:r>
-        <w:rPr>
-          <w:sz w:val="24"/>
-          <w:szCs w:val="24"/>
-        </w:rPr>
-        <w:t xml:space="preserve"> data kejadian kelurahan</w:t>
+        <w:t>Ubah data kejadian kelurahan</w:t>
       </w:r>
     </w:p>
     <w:p>
@@ -4226,21 +4242,7 @@
           <w:sz w:val="24"/>
           <w:szCs w:val="24"/>
         </w:rPr>
-        <w:t xml:space="preserve">Setelah pengguna </w:t>
-      </w:r>
-      <w:r>
-        <w:rPr>
-          <w:sz w:val="24"/>
-          <w:szCs w:val="24"/>
-        </w:rPr>
-        <w:t>mengubah</w:t>
-      </w:r>
-      <w:r>
-        <w:rPr>
-          <w:sz w:val="24"/>
-          <w:szCs w:val="24"/>
-        </w:rPr>
-        <w:t xml:space="preserve"> data kejadian, klik tombol </w:t>
+        <w:t xml:space="preserve">Setelah pengguna mengubah data kejadian, klik tombol </w:t>
       </w:r>
       <w:r>
         <w:rPr>
@@ -4255,21 +4257,7 @@
           <w:sz w:val="24"/>
           <w:szCs w:val="24"/>
         </w:rPr>
-        <w:t xml:space="preserve">. Maka data berhasil </w:t>
-      </w:r>
-      <w:r>
-        <w:rPr>
-          <w:sz w:val="24"/>
-          <w:szCs w:val="24"/>
-        </w:rPr>
-        <w:t>diubah</w:t>
-      </w:r>
-      <w:r>
-        <w:rPr>
-          <w:sz w:val="24"/>
-          <w:szCs w:val="24"/>
-        </w:rPr>
-        <w:t>.</w:t>
+        <w:t>. Maka data berhasil diubah.</w:t>
       </w:r>
     </w:p>
     <w:p>
@@ -4303,28 +4291,7 @@
           <w:sz w:val="24"/>
           <w:szCs w:val="24"/>
         </w:rPr>
-        <w:t>, maka data akan kembali pada data awal</w:t>
-      </w:r>
-      <w:r>
-        <w:rPr>
-          <w:sz w:val="24"/>
-          <w:szCs w:val="24"/>
-        </w:rPr>
-        <w:t xml:space="preserve">. Jika batal </w:t>
-      </w:r>
-      <w:r>
-        <w:rPr>
-          <w:sz w:val="24"/>
-          <w:szCs w:val="24"/>
-        </w:rPr>
-        <w:t>mengubah</w:t>
-      </w:r>
-      <w:r>
-        <w:rPr>
-          <w:sz w:val="24"/>
-          <w:szCs w:val="24"/>
-        </w:rPr>
-        <w:t xml:space="preserve"> data kejadian, pengguna dapat klik tombol </w:t>
+        <w:t xml:space="preserve">, maka data akan kembali pada data awal. Jika batal mengubah data kejadian, pengguna dapat klik tombol </w:t>
       </w:r>
       <w:r>
         <w:rPr>
@@ -4360,14 +4327,7 @@
           <w:sz w:val="24"/>
           <w:szCs w:val="24"/>
         </w:rPr>
-        <w:t>Hapus</w:t>
-      </w:r>
-      <w:r>
-        <w:rPr>
-          <w:sz w:val="24"/>
-          <w:szCs w:val="24"/>
-        </w:rPr>
-        <w:t xml:space="preserve"> data kejadian kelurahan</w:t>
+        <w:t>Hapus data kejadian kelurahan</w:t>
       </w:r>
     </w:p>
     <w:p>
@@ -4386,21 +4346,7 @@
           <w:sz w:val="24"/>
           <w:szCs w:val="24"/>
         </w:rPr>
-        <w:t xml:space="preserve">Untuk menghapus data </w:t>
-      </w:r>
-      <w:r>
-        <w:rPr>
-          <w:sz w:val="24"/>
-          <w:szCs w:val="24"/>
-        </w:rPr>
-        <w:t>kejadian</w:t>
-      </w:r>
-      <w:r>
-        <w:rPr>
-          <w:sz w:val="24"/>
-          <w:szCs w:val="24"/>
-        </w:rPr>
-        <w:t xml:space="preserve">, pengguna klik tombol hapus data </w:t>
+        <w:t xml:space="preserve">Untuk menghapus data kejadian, pengguna klik tombol hapus data </w:t>
       </w:r>
       <w:r>
         <w:rPr>
@@ -4448,21 +4394,7 @@
           <w:sz w:val="24"/>
           <w:szCs w:val="24"/>
         </w:rPr>
-        <w:t xml:space="preserve"> pada kolom fungsi di </w:t>
-      </w:r>
-      <w:r>
-        <w:rPr>
-          <w:sz w:val="24"/>
-          <w:szCs w:val="24"/>
-        </w:rPr>
-        <w:t>tanggal</w:t>
-      </w:r>
-      <w:r>
-        <w:rPr>
-          <w:sz w:val="24"/>
-          <w:szCs w:val="24"/>
-        </w:rPr>
-        <w:t xml:space="preserve"> data yang akan dihapus. Maka akan tampil peringatan :</w:t>
+        <w:t xml:space="preserve"> pada kolom fungsi di tanggal data yang akan dihapus. Maka akan tampil peringatan :</w:t>
       </w:r>
     </w:p>
     <w:p>
@@ -4999,8 +4931,6 @@
         </w:rPr>
         <w:t>, dan kelurahan</w:t>
       </w:r>
-      <w:bookmarkStart w:id="0" w:name="_GoBack"/>
-      <w:bookmarkEnd w:id="0"/>
       <w:r>
         <w:rPr>
           <w:sz w:val="24"/>

</xml_diff>